<commit_message>
Added formal record of supervision
</commit_message>
<xml_diff>
--- a/RecordsOfSupervision/FormalRecord 2023-03-28.docx
+++ b/RecordsOfSupervision/FormalRecord 2023-03-28.docx
@@ -1176,6 +1176,17 @@
                 <w:shd w:fill="auto" w:val="clear"/>
               </w:rPr>
             </w:pPr>
+            <w:r>
+              <w:rPr>
+                <w:rFonts w:ascii="Calibri" w:hAnsi="Calibri" w:cs="Calibri" w:eastAsia="Calibri"/>
+                <w:color w:val="auto"/>
+                <w:spacing w:val="0"/>
+                <w:position w:val="0"/>
+                <w:sz w:val="22"/>
+                <w:shd w:fill="auto" w:val="clear"/>
+              </w:rPr>
+              <w:t xml:space="preserve">2023-04-12</w:t>
+            </w:r>
           </w:p>
         </w:tc>
       </w:tr>

</xml_diff>